<commit_message>
added local jquery and many other minor changes
</commit_message>
<xml_diff>
--- a/files/invoice_templace.docx
+++ b/files/invoice_templace.docx
@@ -19,13 +19,13 @@
         <mc:AlternateContent>
           <mc:Choice Requires="wps">
             <w:drawing>
-              <wp:anchor distT="0" distB="0" distL="114300" distR="114300" simplePos="0" relativeHeight="251652096" behindDoc="0" locked="0" layoutInCell="1" allowOverlap="1" wp14:anchorId="4CFAAC97" wp14:editId="4042D1A2">
+              <wp:anchor distT="0" distB="0" distL="114300" distR="114300" simplePos="0" relativeHeight="251652096" behindDoc="0" locked="0" layoutInCell="1" allowOverlap="1" wp14:anchorId="4CFAAC97" wp14:editId="73DDCB39">
                 <wp:simplePos x="0" y="0"/>
                 <wp:positionH relativeFrom="column">
-                  <wp:posOffset>4175760</wp:posOffset>
+                  <wp:posOffset>4930140</wp:posOffset>
                 </wp:positionH>
                 <wp:positionV relativeFrom="paragraph">
-                  <wp:posOffset>41910</wp:posOffset>
+                  <wp:posOffset>11430</wp:posOffset>
                 </wp:positionV>
                 <wp:extent cx="1767840" cy="830580"/>
                 <wp:effectExtent l="0" t="0" r="22860" b="26670"/>
@@ -104,7 +104,7 @@
                 <v:stroke joinstyle="miter"/>
                 <v:path gradientshapeok="t" o:connecttype="rect"/>
               </v:shapetype>
-              <v:shape id="Text Box 2" o:spid="_x0000_s1026" type="#_x0000_t202" style="position:absolute;margin-left:328.8pt;margin-top:3.3pt;width:139.2pt;height:65.4pt;z-index:251652096;visibility:visible;mso-wrap-style:square;mso-height-percent:0;mso-wrap-distance-left:9pt;mso-wrap-distance-top:0;mso-wrap-distance-right:9pt;mso-wrap-distance-bottom:0;mso-position-horizontal:absolute;mso-position-horizontal-relative:text;mso-position-vertical:absolute;mso-position-vertical-relative:text;mso-height-percent:0;mso-height-relative:margin;v-text-anchor:top" o:gfxdata="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" fillcolor="white [3201]" strokecolor="white [3212]" strokeweight=".5pt">
+              <v:shape id="Text Box 2" o:spid="_x0000_s1026" type="#_x0000_t202" style="position:absolute;margin-left:388.2pt;margin-top:.9pt;width:139.2pt;height:65.4pt;z-index:251652096;visibility:visible;mso-wrap-style:square;mso-height-percent:0;mso-wrap-distance-left:9pt;mso-wrap-distance-top:0;mso-wrap-distance-right:9pt;mso-wrap-distance-bottom:0;mso-position-horizontal:absolute;mso-position-horizontal-relative:text;mso-position-vertical:absolute;mso-position-vertical-relative:text;mso-height-percent:0;mso-height-relative:margin;v-text-anchor:top" o:gfxdata="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" fillcolor="white [3201]" strokecolor="white [3212]" strokeweight=".5pt">
                 <v:textbox>
                   <w:txbxContent>
                     <w:p>
@@ -147,8 +147,8 @@
           <w:szCs w:val="24"/>
         </w:rPr>
         <w:drawing>
-          <wp:inline distT="0" distB="0" distL="0" distR="0" wp14:anchorId="47F7E927" wp14:editId="709FBD7B">
-            <wp:extent cx="1771015" cy="548640"/>
+          <wp:inline distT="0" distB="0" distL="0" distR="0" wp14:anchorId="47F7E927" wp14:editId="3F3F62D4">
+            <wp:extent cx="1664335" cy="548640"/>
             <wp:effectExtent l="0" t="0" r="0" b="0"/>
             <wp:docPr id="1" name="Picture 1"/>
             <wp:cNvGraphicFramePr>
@@ -163,13 +163,13 @@
                   </pic:nvPicPr>
                   <pic:blipFill rotWithShape="1">
                     <a:blip r:embed="rId4"/>
-                    <a:srcRect t="24347" b="37525"/>
+                    <a:srcRect l="6024" t="24347" b="37525"/>
                     <a:stretch/>
                   </pic:blipFill>
                   <pic:spPr bwMode="auto">
                     <a:xfrm>
                       <a:off x="0" y="0"/>
-                      <a:ext cx="1772529" cy="549109"/>
+                      <a:ext cx="1665758" cy="549109"/>
                     </a:xfrm>
                     <a:prstGeom prst="rect">
                       <a:avLst/>
@@ -206,6 +206,24 @@
           <w:szCs w:val="24"/>
           <w:lang w:eastAsia="ja-JP"/>
         </w:rPr>
+        <w:t>Kamuning Hardware and Construction Supply</w:t>
+      </w:r>
+      <w:r>
+        <w:rPr>
+          <w:rFonts w:eastAsia="Yu Mincho"/>
+          <w:sz w:val="24"/>
+          <w:szCs w:val="24"/>
+          <w:lang w:eastAsia="ja-JP"/>
+        </w:rPr>
+        <w:br/>
+      </w:r>
+      <w:r>
+        <w:rPr>
+          <w:rFonts w:eastAsia="Yu Mincho"/>
+          <w:sz w:val="24"/>
+          <w:szCs w:val="24"/>
+          <w:lang w:eastAsia="ja-JP"/>
+        </w:rPr>
         <w:t>#7 Kamuning Road, Quezon City 1103</w:t>
       </w:r>
       <w:r>
@@ -226,16 +244,15 @@
         </w:rPr>
         <w:t>(02) 89273735</w:t>
       </w:r>
-    </w:p>
-    <w:p>
-      <w:pPr>
+      <w:r>
         <w:rPr>
           <w:rFonts w:eastAsia="Yu Mincho"/>
           <w:sz w:val="24"/>
           <w:szCs w:val="24"/>
           <w:lang w:eastAsia="ja-JP"/>
         </w:rPr>
-      </w:pPr>
+        <w:br/>
+      </w:r>
     </w:p>
     <w:p>
       <w:pPr>
@@ -334,6 +351,15 @@
           <w:sz w:val="24"/>
           <w:szCs w:val="24"/>
         </w:rPr>
+        <w:t xml:space="preserve">SOLD </w:t>
+      </w:r>
+      <w:r>
+        <w:rPr>
+          <w:b/>
+          <w:bCs/>
+          <w:sz w:val="24"/>
+          <w:szCs w:val="24"/>
+        </w:rPr>
         <w:t>TO</w:t>
       </w:r>
       <w:r>
@@ -477,24 +503,25 @@
     <w:tbl>
       <w:tblPr>
         <w:tblStyle w:val="TableGrid"/>
-        <w:tblW w:w="9958" w:type="dxa"/>
+        <w:tblW w:w="10882" w:type="dxa"/>
+        <w:tblInd w:w="-5" w:type="dxa"/>
         <w:tblLook w:val="04A0" w:firstRow="1" w:lastRow="0" w:firstColumn="1" w:lastColumn="0" w:noHBand="0" w:noVBand="1"/>
       </w:tblPr>
       <w:tblGrid>
-        <w:gridCol w:w="2474"/>
-        <w:gridCol w:w="1506"/>
-        <w:gridCol w:w="1318"/>
-        <w:gridCol w:w="1452"/>
-        <w:gridCol w:w="1385"/>
-        <w:gridCol w:w="1823"/>
+        <w:gridCol w:w="2705"/>
+        <w:gridCol w:w="1646"/>
+        <w:gridCol w:w="1440"/>
+        <w:gridCol w:w="1586"/>
+        <w:gridCol w:w="1513"/>
+        <w:gridCol w:w="1992"/>
       </w:tblGrid>
       <w:tr>
         <w:trPr>
-          <w:trHeight w:val="357"/>
+          <w:trHeight w:val="320"/>
         </w:trPr>
         <w:tc>
           <w:tcPr>
-            <w:tcW w:w="2543" w:type="dxa"/>
+            <w:tcW w:w="2705" w:type="dxa"/>
             <w:shd w:val="clear" w:color="auto" w:fill="2F5D62"/>
           </w:tcPr>
           <w:p>
@@ -518,7 +545,7 @@
         </w:tc>
         <w:tc>
           <w:tcPr>
-            <w:tcW w:w="1563" w:type="dxa"/>
+            <w:tcW w:w="1646" w:type="dxa"/>
             <w:shd w:val="clear" w:color="auto" w:fill="2F5D62"/>
           </w:tcPr>
           <w:p>
@@ -542,7 +569,7 @@
         </w:tc>
         <w:tc>
           <w:tcPr>
-            <w:tcW w:w="1418" w:type="dxa"/>
+            <w:tcW w:w="1440" w:type="dxa"/>
             <w:shd w:val="clear" w:color="auto" w:fill="2F5D62"/>
           </w:tcPr>
           <w:p>
@@ -566,7 +593,7 @@
         </w:tc>
         <w:tc>
           <w:tcPr>
-            <w:tcW w:w="1559" w:type="dxa"/>
+            <w:tcW w:w="1586" w:type="dxa"/>
             <w:shd w:val="clear" w:color="auto" w:fill="2F5D62"/>
           </w:tcPr>
           <w:p>
@@ -590,7 +617,7 @@
         </w:tc>
         <w:tc>
           <w:tcPr>
-            <w:tcW w:w="1417" w:type="dxa"/>
+            <w:tcW w:w="1513" w:type="dxa"/>
             <w:shd w:val="clear" w:color="auto" w:fill="2F5D62"/>
           </w:tcPr>
           <w:p>
@@ -614,7 +641,7 @@
         </w:tc>
         <w:tc>
           <w:tcPr>
-            <w:tcW w:w="1458" w:type="dxa"/>
+            <w:tcW w:w="1992" w:type="dxa"/>
             <w:shd w:val="clear" w:color="auto" w:fill="2F5D62"/>
           </w:tcPr>
           <w:p>
@@ -639,11 +666,11 @@
       </w:tr>
       <w:tr>
         <w:trPr>
-          <w:trHeight w:val="357"/>
+          <w:trHeight w:val="320"/>
         </w:trPr>
         <w:tc>
           <w:tcPr>
-            <w:tcW w:w="2543" w:type="dxa"/>
+            <w:tcW w:w="2705" w:type="dxa"/>
           </w:tcPr>
           <w:p>
             <w:pPr>
@@ -663,7 +690,7 @@
         </w:tc>
         <w:tc>
           <w:tcPr>
-            <w:tcW w:w="1563" w:type="dxa"/>
+            <w:tcW w:w="1646" w:type="dxa"/>
           </w:tcPr>
           <w:p>
             <w:pPr>
@@ -683,7 +710,7 @@
         </w:tc>
         <w:tc>
           <w:tcPr>
-            <w:tcW w:w="1418" w:type="dxa"/>
+            <w:tcW w:w="1440" w:type="dxa"/>
           </w:tcPr>
           <w:p>
             <w:pPr>
@@ -703,7 +730,7 @@
         </w:tc>
         <w:tc>
           <w:tcPr>
-            <w:tcW w:w="1559" w:type="dxa"/>
+            <w:tcW w:w="1586" w:type="dxa"/>
           </w:tcPr>
           <w:p>
             <w:pPr>
@@ -723,7 +750,7 @@
         </w:tc>
         <w:tc>
           <w:tcPr>
-            <w:tcW w:w="1417" w:type="dxa"/>
+            <w:tcW w:w="1513" w:type="dxa"/>
           </w:tcPr>
           <w:p>
             <w:pPr>
@@ -743,7 +770,7 @@
         </w:tc>
         <w:tc>
           <w:tcPr>
-            <w:tcW w:w="1458" w:type="dxa"/>
+            <w:tcW w:w="1992" w:type="dxa"/>
           </w:tcPr>
           <w:p>
             <w:pPr>
@@ -773,7 +800,7 @@
     </w:p>
     <w:sectPr>
       <w:pgSz w:w="12240" w:h="15840"/>
-      <w:pgMar w:top="1440" w:right="1440" w:bottom="1440" w:left="1440" w:header="708" w:footer="708" w:gutter="0"/>
+      <w:pgMar w:top="720" w:right="720" w:bottom="720" w:left="720" w:header="708" w:footer="708" w:gutter="0"/>
       <w:cols w:space="708"/>
       <w:docGrid w:linePitch="360"/>
     </w:sectPr>

</xml_diff>